<commit_message>
change reference to resources
</commit_message>
<xml_diff>
--- a/docs/PSYC-339.docx
+++ b/docs/PSYC-339.docx
@@ -1500,7 +1500,7 @@
         <w:pStyle w:val="Heading3"/>
       </w:pPr>
       <w:r>
-        <w:t xml:space="preserve">References</w:t>
+        <w:t xml:space="preserve">Resources</w:t>
       </w:r>
     </w:p>
     <w:p>
@@ -5321,7 +5321,7 @@
         <w:pStyle w:val="Heading3"/>
       </w:pPr>
       <w:r>
-        <w:t xml:space="preserve">References</w:t>
+        <w:t xml:space="preserve">Resources</w:t>
       </w:r>
     </w:p>
     <w:p>
@@ -8685,7 +8685,7 @@
         <w:pStyle w:val="Heading3"/>
       </w:pPr>
       <w:r>
-        <w:t xml:space="preserve">References</w:t>
+        <w:t xml:space="preserve">Resources</w:t>
       </w:r>
     </w:p>
     <w:p>
@@ -12692,7 +12692,7 @@
         <w:pStyle w:val="Heading3"/>
       </w:pPr>
       <w:r>
-        <w:t xml:space="preserve">References</w:t>
+        <w:t xml:space="preserve">Resources</w:t>
       </w:r>
     </w:p>
     <w:p>
@@ -17213,7 +17213,7 @@
         <w:pStyle w:val="Heading3"/>
       </w:pPr>
       <w:r>
-        <w:t xml:space="preserve">References</w:t>
+        <w:t xml:space="preserve">Resources</w:t>
       </w:r>
     </w:p>
     <w:p>
@@ -20181,7 +20181,7 @@
         <w:pStyle w:val="Heading3"/>
       </w:pPr>
       <w:r>
-        <w:t xml:space="preserve">References</w:t>
+        <w:t xml:space="preserve">Resources</w:t>
       </w:r>
     </w:p>
     <w:p>

</xml_diff>